<commit_message>
se sube archivo propuesta comercial
</commit_message>
<xml_diff>
--- a/docs/comercial/clientes/consorcio/propuesta-comercial-exfida-V1.docx
+++ b/docs/comercial/clientes/consorcio/propuesta-comercial-exfida-V1.docx
@@ -1017,7 +1017,6 @@
           <w:docPartUnique/>
         </w:docPartObj>
       </w:sdtPr>
-      <w:sdtEndPr/>
       <w:sdtContent>
         <w:p>
           <w:pPr>
@@ -1055,7 +1054,7 @@
           <w:r>
             <w:fldChar w:fldCharType="separate"/>
           </w:r>
-          <w:hyperlink w:anchor="_Toc336846044" w:history="1">
+          <w:hyperlink w:anchor="_Toc336848954" w:history="1">
             <w:r>
               <w:rPr>
                 <w:rStyle w:val="Hipervnculo"/>
@@ -1099,7 +1098,7 @@
                 <w:noProof/>
                 <w:webHidden/>
               </w:rPr>
-              <w:instrText xml:space="preserve"> PAGEREF _Toc336846044 \h </w:instrText>
+              <w:instrText xml:space="preserve"> PAGEREF _Toc336848954 \h </w:instrText>
             </w:r>
             <w:r>
               <w:rPr>
@@ -1143,7 +1142,7 @@
               <w:lang w:eastAsia="es-CL"/>
             </w:rPr>
           </w:pPr>
-          <w:hyperlink w:anchor="_Toc336846045" w:history="1">
+          <w:hyperlink w:anchor="_Toc336848955" w:history="1">
             <w:r>
               <w:rPr>
                 <w:rStyle w:val="Hipervnculo"/>
@@ -1187,7 +1186,7 @@
                 <w:noProof/>
                 <w:webHidden/>
               </w:rPr>
-              <w:instrText xml:space="preserve"> PAGEREF _Toc336846045 \h </w:instrText>
+              <w:instrText xml:space="preserve"> PAGEREF _Toc336848955 \h </w:instrText>
             </w:r>
             <w:r>
               <w:rPr>
@@ -1231,7 +1230,7 @@
               <w:lang w:eastAsia="es-CL"/>
             </w:rPr>
           </w:pPr>
-          <w:hyperlink w:anchor="_Toc336846046" w:history="1">
+          <w:hyperlink w:anchor="_Toc336848956" w:history="1">
             <w:r>
               <w:rPr>
                 <w:rStyle w:val="Hipervnculo"/>
@@ -1275,7 +1274,7 @@
                 <w:noProof/>
                 <w:webHidden/>
               </w:rPr>
-              <w:instrText xml:space="preserve"> PAGEREF _Toc336846046 \h </w:instrText>
+              <w:instrText xml:space="preserve"> PAGEREF _Toc336848956 \h </w:instrText>
             </w:r>
             <w:r>
               <w:rPr>
@@ -1319,7 +1318,7 @@
               <w:lang w:eastAsia="es-CL"/>
             </w:rPr>
           </w:pPr>
-          <w:hyperlink w:anchor="_Toc336846047" w:history="1">
+          <w:hyperlink w:anchor="_Toc336848957" w:history="1">
             <w:r>
               <w:rPr>
                 <w:rStyle w:val="Hipervnculo"/>
@@ -1363,7 +1362,7 @@
                 <w:noProof/>
                 <w:webHidden/>
               </w:rPr>
-              <w:instrText xml:space="preserve"> PAGEREF _Toc336846047 \h </w:instrText>
+              <w:instrText xml:space="preserve"> PAGEREF _Toc336848957 \h </w:instrText>
             </w:r>
             <w:r>
               <w:rPr>
@@ -1407,7 +1406,7 @@
               <w:lang w:eastAsia="es-CL"/>
             </w:rPr>
           </w:pPr>
-          <w:hyperlink w:anchor="_Toc336846048" w:history="1">
+          <w:hyperlink w:anchor="_Toc336848958" w:history="1">
             <w:r>
               <w:rPr>
                 <w:rStyle w:val="Hipervnculo"/>
@@ -1451,7 +1450,7 @@
                 <w:noProof/>
                 <w:webHidden/>
               </w:rPr>
-              <w:instrText xml:space="preserve"> PAGEREF _Toc336846048 \h </w:instrText>
+              <w:instrText xml:space="preserve"> PAGEREF _Toc336848958 \h </w:instrText>
             </w:r>
             <w:r>
               <w:rPr>
@@ -1495,7 +1494,7 @@
               <w:lang w:eastAsia="es-CL"/>
             </w:rPr>
           </w:pPr>
-          <w:hyperlink w:anchor="_Toc336846049" w:history="1">
+          <w:hyperlink w:anchor="_Toc336848959" w:history="1">
             <w:r>
               <w:rPr>
                 <w:rStyle w:val="Hipervnculo"/>
@@ -1539,7 +1538,7 @@
                 <w:noProof/>
                 <w:webHidden/>
               </w:rPr>
-              <w:instrText xml:space="preserve"> PAGEREF _Toc336846049 \h </w:instrText>
+              <w:instrText xml:space="preserve"> PAGEREF _Toc336848959 \h </w:instrText>
             </w:r>
             <w:r>
               <w:rPr>
@@ -1583,7 +1582,7 @@
               <w:lang w:eastAsia="es-CL"/>
             </w:rPr>
           </w:pPr>
-          <w:hyperlink w:anchor="_Toc336846050" w:history="1">
+          <w:hyperlink w:anchor="_Toc336848960" w:history="1">
             <w:r>
               <w:rPr>
                 <w:rStyle w:val="Hipervnculo"/>
@@ -1627,7 +1626,7 @@
                 <w:noProof/>
                 <w:webHidden/>
               </w:rPr>
-              <w:instrText xml:space="preserve"> PAGEREF _Toc336846050 \h </w:instrText>
+              <w:instrText xml:space="preserve"> PAGEREF _Toc336848960 \h </w:instrText>
             </w:r>
             <w:r>
               <w:rPr>
@@ -1671,7 +1670,7 @@
               <w:lang w:eastAsia="es-CL"/>
             </w:rPr>
           </w:pPr>
-          <w:hyperlink w:anchor="_Toc336846051" w:history="1">
+          <w:hyperlink w:anchor="_Toc336848961" w:history="1">
             <w:r>
               <w:rPr>
                 <w:rStyle w:val="Hipervnculo"/>
@@ -1715,7 +1714,7 @@
                 <w:noProof/>
                 <w:webHidden/>
               </w:rPr>
-              <w:instrText xml:space="preserve"> PAGEREF _Toc336846051 \h </w:instrText>
+              <w:instrText xml:space="preserve"> PAGEREF _Toc336848961 \h </w:instrText>
             </w:r>
             <w:r>
               <w:rPr>
@@ -1759,7 +1758,7 @@
               <w:lang w:eastAsia="es-CL"/>
             </w:rPr>
           </w:pPr>
-          <w:hyperlink w:anchor="_Toc336846052" w:history="1">
+          <w:hyperlink w:anchor="_Toc336848962" w:history="1">
             <w:r>
               <w:rPr>
                 <w:rStyle w:val="Hipervnculo"/>
@@ -1782,7 +1781,7 @@
                 <w:rFonts w:cstheme="minorHAnsi"/>
                 <w:noProof/>
               </w:rPr>
-              <w:t>Mantenciones evolutivas y correctivas por parte de MDR Technology</w:t>
+              <w:t>Mantenciones por parte de MDR Technology</w:t>
             </w:r>
             <w:r>
               <w:rPr>
@@ -1803,7 +1802,7 @@
                 <w:noProof/>
                 <w:webHidden/>
               </w:rPr>
-              <w:instrText xml:space="preserve"> PAGEREF _Toc336846052 \h </w:instrText>
+              <w:instrText xml:space="preserve"> PAGEREF _Toc336848962 \h </w:instrText>
             </w:r>
             <w:r>
               <w:rPr>
@@ -1847,7 +1846,7 @@
               <w:lang w:eastAsia="es-CL"/>
             </w:rPr>
           </w:pPr>
-          <w:hyperlink w:anchor="_Toc336846053" w:history="1">
+          <w:hyperlink w:anchor="_Toc336848963" w:history="1">
             <w:r>
               <w:rPr>
                 <w:rStyle w:val="Hipervnculo"/>
@@ -1891,7 +1890,7 @@
                 <w:noProof/>
                 <w:webHidden/>
               </w:rPr>
-              <w:instrText xml:space="preserve"> PAGEREF _Toc336846053 \h </w:instrText>
+              <w:instrText xml:space="preserve"> PAGEREF _Toc336848963 \h </w:instrText>
             </w:r>
             <w:r>
               <w:rPr>
@@ -1935,7 +1934,7 @@
               <w:lang w:eastAsia="es-CL"/>
             </w:rPr>
           </w:pPr>
-          <w:hyperlink w:anchor="_Toc336846054" w:history="1">
+          <w:hyperlink w:anchor="_Toc336848964" w:history="1">
             <w:r>
               <w:rPr>
                 <w:rStyle w:val="Hipervnculo"/>
@@ -1979,7 +1978,7 @@
                 <w:noProof/>
                 <w:webHidden/>
               </w:rPr>
-              <w:instrText xml:space="preserve"> PAGEREF _Toc336846054 \h </w:instrText>
+              <w:instrText xml:space="preserve"> PAGEREF _Toc336848964 \h </w:instrText>
             </w:r>
             <w:r>
               <w:rPr>
@@ -2023,7 +2022,7 @@
               <w:lang w:eastAsia="es-CL"/>
             </w:rPr>
           </w:pPr>
-          <w:hyperlink w:anchor="_Toc336846055" w:history="1">
+          <w:hyperlink w:anchor="_Toc336848965" w:history="1">
             <w:r>
               <w:rPr>
                 <w:rStyle w:val="Hipervnculo"/>
@@ -2067,7 +2066,7 @@
                 <w:noProof/>
                 <w:webHidden/>
               </w:rPr>
-              <w:instrText xml:space="preserve"> PAGEREF _Toc336846055 \h </w:instrText>
+              <w:instrText xml:space="preserve"> PAGEREF _Toc336848965 \h </w:instrText>
             </w:r>
             <w:r>
               <w:rPr>
@@ -2111,7 +2110,7 @@
               <w:lang w:eastAsia="es-CL"/>
             </w:rPr>
           </w:pPr>
-          <w:hyperlink w:anchor="_Toc336846056" w:history="1">
+          <w:hyperlink w:anchor="_Toc336848966" w:history="1">
             <w:r>
               <w:rPr>
                 <w:rStyle w:val="Hipervnculo"/>
@@ -2155,7 +2154,7 @@
                 <w:noProof/>
                 <w:webHidden/>
               </w:rPr>
-              <w:instrText xml:space="preserve"> PAGEREF _Toc336846056 \h </w:instrText>
+              <w:instrText xml:space="preserve"> PAGEREF _Toc336848966 \h </w:instrText>
             </w:r>
             <w:r>
               <w:rPr>
@@ -2199,7 +2198,7 @@
               <w:lang w:eastAsia="es-CL"/>
             </w:rPr>
           </w:pPr>
-          <w:hyperlink w:anchor="_Toc336846057" w:history="1">
+          <w:hyperlink w:anchor="_Toc336848967" w:history="1">
             <w:r>
               <w:rPr>
                 <w:rStyle w:val="Hipervnculo"/>
@@ -2243,7 +2242,7 @@
                 <w:noProof/>
                 <w:webHidden/>
               </w:rPr>
-              <w:instrText xml:space="preserve"> PAGEREF _Toc336846057 \h </w:instrText>
+              <w:instrText xml:space="preserve"> PAGEREF _Toc336848967 \h </w:instrText>
             </w:r>
             <w:r>
               <w:rPr>
@@ -2287,7 +2286,7 @@
               <w:lang w:eastAsia="es-CL"/>
             </w:rPr>
           </w:pPr>
-          <w:hyperlink w:anchor="_Toc336846058" w:history="1">
+          <w:hyperlink w:anchor="_Toc336848968" w:history="1">
             <w:r>
               <w:rPr>
                 <w:rStyle w:val="Hipervnculo"/>
@@ -2331,7 +2330,7 @@
                 <w:noProof/>
                 <w:webHidden/>
               </w:rPr>
-              <w:instrText xml:space="preserve"> PAGEREF _Toc336846058 \h </w:instrText>
+              <w:instrText xml:space="preserve"> PAGEREF _Toc336848968 \h </w:instrText>
             </w:r>
             <w:r>
               <w:rPr>
@@ -2375,7 +2374,7 @@
               <w:lang w:eastAsia="es-CL"/>
             </w:rPr>
           </w:pPr>
-          <w:hyperlink w:anchor="_Toc336846059" w:history="1">
+          <w:hyperlink w:anchor="_Toc336848969" w:history="1">
             <w:r>
               <w:rPr>
                 <w:rStyle w:val="Hipervnculo"/>
@@ -2419,7 +2418,7 @@
                 <w:noProof/>
                 <w:webHidden/>
               </w:rPr>
-              <w:instrText xml:space="preserve"> PAGEREF _Toc336846059 \h </w:instrText>
+              <w:instrText xml:space="preserve"> PAGEREF _Toc336848969 \h </w:instrText>
             </w:r>
             <w:r>
               <w:rPr>
@@ -2463,7 +2462,7 @@
               <w:lang w:eastAsia="es-CL"/>
             </w:rPr>
           </w:pPr>
-          <w:hyperlink w:anchor="_Toc336846060" w:history="1">
+          <w:hyperlink w:anchor="_Toc336848970" w:history="1">
             <w:r>
               <w:rPr>
                 <w:rStyle w:val="Hipervnculo"/>
@@ -2507,7 +2506,7 @@
                 <w:noProof/>
                 <w:webHidden/>
               </w:rPr>
-              <w:instrText xml:space="preserve"> PAGEREF _Toc336846060 \h </w:instrText>
+              <w:instrText xml:space="preserve"> PAGEREF _Toc336848970 \h </w:instrText>
             </w:r>
             <w:r>
               <w:rPr>
@@ -2551,7 +2550,7 @@
               <w:lang w:eastAsia="es-CL"/>
             </w:rPr>
           </w:pPr>
-          <w:hyperlink w:anchor="_Toc336846061" w:history="1">
+          <w:hyperlink w:anchor="_Toc336848971" w:history="1">
             <w:r>
               <w:rPr>
                 <w:rStyle w:val="Hipervnculo"/>
@@ -2595,7 +2594,7 @@
                 <w:noProof/>
                 <w:webHidden/>
               </w:rPr>
-              <w:instrText xml:space="preserve"> PAGEREF _Toc336846061 \h </w:instrText>
+              <w:instrText xml:space="preserve"> PAGEREF _Toc336848971 \h </w:instrText>
             </w:r>
             <w:r>
               <w:rPr>
@@ -2639,7 +2638,7 @@
               <w:lang w:eastAsia="es-CL"/>
             </w:rPr>
           </w:pPr>
-          <w:hyperlink w:anchor="_Toc336846062" w:history="1">
+          <w:hyperlink w:anchor="_Toc336848972" w:history="1">
             <w:r>
               <w:rPr>
                 <w:rStyle w:val="Hipervnculo"/>
@@ -2683,7 +2682,7 @@
                 <w:noProof/>
                 <w:webHidden/>
               </w:rPr>
-              <w:instrText xml:space="preserve"> PAGEREF _Toc336846062 \h </w:instrText>
+              <w:instrText xml:space="preserve"> PAGEREF _Toc336848972 \h </w:instrText>
             </w:r>
             <w:r>
               <w:rPr>
@@ -2727,7 +2726,7 @@
               <w:lang w:eastAsia="es-CL"/>
             </w:rPr>
           </w:pPr>
-          <w:hyperlink w:anchor="_Toc336846063" w:history="1">
+          <w:hyperlink w:anchor="_Toc336848973" w:history="1">
             <w:r>
               <w:rPr>
                 <w:rStyle w:val="Hipervnculo"/>
@@ -2771,7 +2770,7 @@
                 <w:noProof/>
                 <w:webHidden/>
               </w:rPr>
-              <w:instrText xml:space="preserve"> PAGEREF _Toc336846063 \h </w:instrText>
+              <w:instrText xml:space="preserve"> PAGEREF _Toc336848973 \h </w:instrText>
             </w:r>
             <w:r>
               <w:rPr>
@@ -2815,7 +2814,7 @@
               <w:lang w:eastAsia="es-CL"/>
             </w:rPr>
           </w:pPr>
-          <w:hyperlink w:anchor="_Toc336846064" w:history="1">
+          <w:hyperlink w:anchor="_Toc336848974" w:history="1">
             <w:r>
               <w:rPr>
                 <w:rStyle w:val="Hipervnculo"/>
@@ -2859,7 +2858,7 @@
                 <w:noProof/>
                 <w:webHidden/>
               </w:rPr>
-              <w:instrText xml:space="preserve"> PAGEREF _Toc336846064 \h </w:instrText>
+              <w:instrText xml:space="preserve"> PAGEREF _Toc336848974 \h </w:instrText>
             </w:r>
             <w:r>
               <w:rPr>
@@ -2947,7 +2946,7 @@
           <w:rFonts w:asciiTheme="minorHAnsi" w:hAnsiTheme="minorHAnsi" w:cstheme="minorHAnsi"/>
         </w:rPr>
       </w:pPr>
-      <w:bookmarkStart w:id="0" w:name="_Toc336846044"/>
+      <w:bookmarkStart w:id="0" w:name="_Toc336848954"/>
       <w:r>
         <w:rPr>
           <w:rFonts w:asciiTheme="minorHAnsi" w:hAnsiTheme="minorHAnsi" w:cstheme="minorHAnsi"/>
@@ -2965,7 +2964,7 @@
           <w:rFonts w:asciiTheme="minorHAnsi" w:hAnsiTheme="minorHAnsi" w:cstheme="minorHAnsi"/>
         </w:rPr>
       </w:pPr>
-      <w:bookmarkStart w:id="1" w:name="_Toc336846045"/>
+      <w:bookmarkStart w:id="1" w:name="_Toc336848955"/>
       <w:r>
         <w:rPr>
           <w:rFonts w:asciiTheme="minorHAnsi" w:hAnsiTheme="minorHAnsi" w:cstheme="minorHAnsi"/>
@@ -3146,7 +3145,7 @@
           <w:rFonts w:asciiTheme="minorHAnsi" w:hAnsiTheme="minorHAnsi" w:cstheme="minorHAnsi"/>
         </w:rPr>
       </w:pPr>
-      <w:bookmarkStart w:id="2" w:name="_Toc336846046"/>
+      <w:bookmarkStart w:id="2" w:name="_Toc336848956"/>
       <w:r>
         <w:rPr>
           <w:rFonts w:asciiTheme="minorHAnsi" w:hAnsiTheme="minorHAnsi" w:cstheme="minorHAnsi"/>
@@ -3172,7 +3171,7 @@
           <w:rFonts w:asciiTheme="minorHAnsi" w:hAnsiTheme="minorHAnsi" w:cstheme="minorHAnsi"/>
         </w:rPr>
       </w:pPr>
-      <w:bookmarkStart w:id="3" w:name="_Toc336846047"/>
+      <w:bookmarkStart w:id="3" w:name="_Toc336848957"/>
       <w:r>
         <w:rPr>
           <w:rFonts w:asciiTheme="minorHAnsi" w:hAnsiTheme="minorHAnsi" w:cstheme="minorHAnsi"/>
@@ -3209,10 +3208,28 @@
         <w:t xml:space="preserve"> </w:t>
       </w:r>
       <w:r>
-        <w:t xml:space="preserve">3, una capa de persistencia que permite utilizar diversos motores de base de datos relacionales y una capa de presentación construida íntegramente en Java Server Faces 2.0 lo que entrega una gran robustez </w:t>
-      </w:r>
-      <w:r>
-        <w:t>asegurando la alta disponibilidad, y además de la</w:t>
+        <w:t>3, una capa de persistencia que permite utilizar diversos motores de base de datos relacionales y una capa de presentación construida íntegramente en Java Server Faces 2.0</w:t>
+      </w:r>
+      <w:r>
+        <w:t>,</w:t>
+      </w:r>
+      <w:r>
+        <w:t xml:space="preserve"> lo que entrega una gran robustez</w:t>
+      </w:r>
+      <w:r>
+        <w:t>,</w:t>
+      </w:r>
+      <w:r>
+        <w:t xml:space="preserve"> </w:t>
+      </w:r>
+      <w:r>
+        <w:t>asegurando la alta disponibilidad</w:t>
+      </w:r>
+      <w:r>
+        <w:t>,</w:t>
+      </w:r>
+      <w:r>
+        <w:t xml:space="preserve"> además de la</w:t>
       </w:r>
       <w:r>
         <w:t xml:space="preserve"> escalabilidad de los componentes de software</w:t>
@@ -3463,7 +3480,7 @@
           <w:rFonts w:asciiTheme="minorHAnsi" w:hAnsiTheme="minorHAnsi" w:cstheme="minorHAnsi"/>
         </w:rPr>
       </w:pPr>
-      <w:bookmarkStart w:id="4" w:name="_Toc336846048"/>
+      <w:bookmarkStart w:id="4" w:name="_Toc336848958"/>
       <w:r>
         <w:rPr>
           <w:rFonts w:asciiTheme="minorHAnsi" w:hAnsiTheme="minorHAnsi" w:cstheme="minorHAnsi"/>
@@ -6695,10 +6712,16 @@
         <w:t>.</w:t>
       </w:r>
       <w:r>
-        <w:t xml:space="preserve"> Se debe considerar que en un ambiente clusterizado</w:t>
-      </w:r>
-      <w:bookmarkStart w:id="5" w:name="_GoBack"/>
-      <w:bookmarkEnd w:id="5"/>
+        <w:t xml:space="preserve"> Se debe considerar que en un ambiente </w:t>
+      </w:r>
+      <w:proofErr w:type="spellStart"/>
+      <w:r>
+        <w:t>clusterizado</w:t>
+      </w:r>
+      <w:proofErr w:type="spellEnd"/>
+      <w:r>
+        <w:t>,</w:t>
+      </w:r>
       <w:r>
         <w:t xml:space="preserve"> este espacio debe estar disponible en cada maquina clúster donde se replique la instalación de los </w:t>
       </w:r>
@@ -6826,14 +6849,14 @@
           <w:rFonts w:asciiTheme="minorHAnsi" w:hAnsiTheme="minorHAnsi" w:cstheme="minorHAnsi"/>
         </w:rPr>
       </w:pPr>
-      <w:bookmarkStart w:id="6" w:name="_Toc336846049"/>
+      <w:bookmarkStart w:id="5" w:name="_Toc336848959"/>
       <w:r>
         <w:rPr>
           <w:rFonts w:asciiTheme="minorHAnsi" w:hAnsiTheme="minorHAnsi" w:cstheme="minorHAnsi"/>
         </w:rPr>
         <w:t>Licenciamiento y Soporte.</w:t>
       </w:r>
-      <w:bookmarkEnd w:id="6"/>
+      <w:bookmarkEnd w:id="5"/>
     </w:p>
     <w:p>
       <w:pPr>
@@ -6882,7 +6905,7 @@
           <w:rFonts w:asciiTheme="minorHAnsi" w:hAnsiTheme="minorHAnsi" w:cstheme="minorHAnsi"/>
         </w:rPr>
       </w:pPr>
-      <w:bookmarkStart w:id="7" w:name="_Toc336846050"/>
+      <w:bookmarkStart w:id="6" w:name="_Toc336848960"/>
       <w:r>
         <w:rPr>
           <w:rFonts w:asciiTheme="minorHAnsi" w:hAnsiTheme="minorHAnsi" w:cstheme="minorHAnsi"/>
@@ -6901,7 +6924,7 @@
         </w:rPr>
         <w:t>:</w:t>
       </w:r>
-      <w:bookmarkEnd w:id="7"/>
+      <w:bookmarkEnd w:id="6"/>
     </w:p>
     <w:p>
       <w:pPr>
@@ -7514,13 +7537,11 @@
               <w:cnfStyle w:val="000000100000" w:firstRow="0" w:lastRow="0" w:firstColumn="0" w:lastColumn="0" w:oddVBand="0" w:evenVBand="0" w:oddHBand="1" w:evenHBand="0" w:firstRowFirstColumn="0" w:firstRowLastColumn="0" w:lastRowFirstColumn="0" w:lastRowLastColumn="0"/>
               <w:rPr>
                 <w:rFonts w:cstheme="minorHAnsi"/>
-                <w:b/>
-              </w:rPr>
-            </w:pPr>
-            <w:r>
-              <w:rPr>
-                <w:rFonts w:cstheme="minorHAnsi"/>
-                <w:b/>
+              </w:rPr>
+            </w:pPr>
+            <w:r>
+              <w:rPr>
+                <w:rFonts w:cstheme="minorHAnsi"/>
               </w:rPr>
               <w:t>Esta instancia de soporte es gratuita para el cliente.</w:t>
             </w:r>
@@ -7541,14 +7562,14 @@
           <w:rFonts w:asciiTheme="minorHAnsi" w:hAnsiTheme="minorHAnsi" w:cstheme="minorHAnsi"/>
         </w:rPr>
       </w:pPr>
-      <w:bookmarkStart w:id="8" w:name="_Toc336846051"/>
+      <w:bookmarkStart w:id="7" w:name="_Toc336848961"/>
       <w:r>
         <w:rPr>
           <w:rFonts w:asciiTheme="minorHAnsi" w:hAnsiTheme="minorHAnsi" w:cstheme="minorHAnsi"/>
         </w:rPr>
         <w:t>Mantenciones.</w:t>
       </w:r>
-      <w:bookmarkEnd w:id="8"/>
+      <w:bookmarkEnd w:id="7"/>
     </w:p>
     <w:p>
       <w:pPr>
@@ -7563,14 +7584,14 @@
           <w:rFonts w:asciiTheme="minorHAnsi" w:hAnsiTheme="minorHAnsi" w:cstheme="minorHAnsi"/>
         </w:rPr>
       </w:pPr>
-      <w:bookmarkStart w:id="9" w:name="_Toc336846052"/>
+      <w:bookmarkStart w:id="8" w:name="_Toc336848962"/>
       <w:r>
         <w:rPr>
           <w:rFonts w:asciiTheme="minorHAnsi" w:hAnsiTheme="minorHAnsi" w:cstheme="minorHAnsi"/>
         </w:rPr>
         <w:t>Mantenciones por parte de MDR Technology</w:t>
       </w:r>
-      <w:bookmarkEnd w:id="9"/>
+      <w:bookmarkEnd w:id="8"/>
     </w:p>
     <w:p>
       <w:pPr>
@@ -7583,23 +7604,42 @@
         <w:t xml:space="preserve">al cliente </w:t>
       </w:r>
       <w:r>
-        <w:t>el derecho de recibir las actualizaciones al producto generadas por MDR</w:t>
-      </w:r>
-      <w:r>
-        <w:t xml:space="preserve"> Technology,</w:t>
+        <w:t>el derecho de recibir las actualizaciones al producto</w:t>
+      </w:r>
+      <w:r>
+        <w:t>,</w:t>
       </w:r>
       <w:r>
         <w:t xml:space="preserve"> así como las Mantenciones Evolutivas y nuevas funcionalidades incluidas </w:t>
       </w:r>
       <w:r>
-        <w:t xml:space="preserve">en el roadmap  del </w:t>
-      </w:r>
-      <w:r>
-        <w:t xml:space="preserve">producto por </w:t>
-      </w:r>
-      <w:r>
-        <w:t>la empresa proveedora del servicio</w:t>
-      </w:r>
+        <w:t xml:space="preserve">en el </w:t>
+      </w:r>
+      <w:proofErr w:type="spellStart"/>
+      <w:r>
+        <w:t>roadmap</w:t>
+      </w:r>
+      <w:proofErr w:type="spellEnd"/>
+      <w:r>
+        <w:t xml:space="preserve">  del </w:t>
+      </w:r>
+      <w:r>
+        <w:t xml:space="preserve">producto </w:t>
+      </w:r>
+      <w:r>
+        <w:t xml:space="preserve">por </w:t>
+      </w:r>
+      <w:r>
+        <w:t xml:space="preserve">generadas por </w:t>
+      </w:r>
+      <w:r>
+        <w:t xml:space="preserve">MDR </w:t>
+      </w:r>
+      <w:proofErr w:type="spellStart"/>
+      <w:r>
+        <w:t>Technology</w:t>
+      </w:r>
+      <w:proofErr w:type="spellEnd"/>
       <w:r>
         <w:t>.</w:t>
       </w:r>
@@ -7612,14 +7652,14 @@
           <w:rFonts w:asciiTheme="minorHAnsi" w:hAnsiTheme="minorHAnsi" w:cstheme="minorHAnsi"/>
         </w:rPr>
       </w:pPr>
-      <w:bookmarkStart w:id="10" w:name="_Toc336846053"/>
+      <w:bookmarkStart w:id="9" w:name="_Toc336848963"/>
       <w:r>
         <w:rPr>
           <w:rFonts w:asciiTheme="minorHAnsi" w:hAnsiTheme="minorHAnsi" w:cstheme="minorHAnsi"/>
         </w:rPr>
         <w:t>Mantenciones evolutivas solicitadas por el Cliente.</w:t>
       </w:r>
-      <w:bookmarkEnd w:id="10"/>
+      <w:bookmarkEnd w:id="9"/>
     </w:p>
     <w:p>
       <w:pPr>
@@ -7632,7 +7672,13 @@
         <w:t xml:space="preserve">de empresas </w:t>
       </w:r>
       <w:r>
-        <w:t xml:space="preserve">Consorcio para las instalaciones del producto será evaluada como una localización del </w:t>
+        <w:t>Consorcio para las instalaciones del producto</w:t>
+      </w:r>
+      <w:r>
+        <w:t>,</w:t>
+      </w:r>
+      <w:r>
+        <w:t xml:space="preserve"> será evaluada como una localización del </w:t>
       </w:r>
       <w:r>
         <w:t xml:space="preserve">mismo </w:t>
@@ -7663,7 +7709,7 @@
           <w:rFonts w:asciiTheme="minorHAnsi" w:hAnsiTheme="minorHAnsi" w:cstheme="minorHAnsi"/>
         </w:rPr>
       </w:pPr>
-      <w:bookmarkStart w:id="11" w:name="_Toc336846054"/>
+      <w:bookmarkStart w:id="10" w:name="_Toc336848964"/>
       <w:r>
         <w:rPr>
           <w:rFonts w:asciiTheme="minorHAnsi" w:hAnsiTheme="minorHAnsi" w:cstheme="minorHAnsi"/>
@@ -7677,7 +7723,7 @@
         </w:rPr>
         <w:t>.</w:t>
       </w:r>
-      <w:bookmarkEnd w:id="11"/>
+      <w:bookmarkEnd w:id="10"/>
     </w:p>
     <w:p>
       <w:pPr>
@@ -7707,11 +7753,19 @@
         <w:t>responsable de MDR</w:t>
       </w:r>
       <w:r>
-        <w:t xml:space="preserve"> Technology</w:t>
-      </w:r>
-      <w:r>
         <w:t xml:space="preserve"> </w:t>
       </w:r>
+      <w:proofErr w:type="spellStart"/>
+      <w:r>
+        <w:t>Technology</w:t>
+      </w:r>
+      <w:proofErr w:type="spellEnd"/>
+      <w:r>
+        <w:t>,</w:t>
+      </w:r>
+      <w:r>
+        <w:t xml:space="preserve"> </w:t>
+      </w:r>
       <w:r>
         <w:t>quien tendrá</w:t>
       </w:r>
@@ -7746,7 +7800,7 @@
         <w:t xml:space="preserve"> de Consorcio que cumpla el rol de contraparte</w:t>
       </w:r>
       <w:r>
-        <w:t>..</w:t>
+        <w:t>.</w:t>
       </w:r>
     </w:p>
     <w:p>
@@ -7757,14 +7811,14 @@
           <w:rFonts w:asciiTheme="minorHAnsi" w:hAnsiTheme="minorHAnsi" w:cstheme="minorHAnsi"/>
         </w:rPr>
       </w:pPr>
-      <w:bookmarkStart w:id="12" w:name="_Toc336846055"/>
+      <w:bookmarkStart w:id="11" w:name="_Toc336848965"/>
       <w:r>
         <w:rPr>
           <w:rFonts w:asciiTheme="minorHAnsi" w:hAnsiTheme="minorHAnsi" w:cstheme="minorHAnsi"/>
         </w:rPr>
         <w:t>Servicios incluidos en la implementación.</w:t>
       </w:r>
-      <w:bookmarkEnd w:id="12"/>
+      <w:bookmarkEnd w:id="11"/>
     </w:p>
     <w:p>
       <w:pPr>
@@ -7885,10 +7939,22 @@
         <w:t>Capacitación de</w:t>
       </w:r>
       <w:r>
-        <w:t xml:space="preserve"> los</w:t>
-      </w:r>
-      <w:r>
-        <w:t xml:space="preserve"> Usuarios finales de la aplicación.</w:t>
+        <w:t xml:space="preserve"> 2</w:t>
+      </w:r>
+      <w:r>
+        <w:t xml:space="preserve"> </w:t>
+      </w:r>
+      <w:r>
+        <w:t>usuarios</w:t>
+      </w:r>
+      <w:r>
+        <w:t xml:space="preserve"> de la aplicación</w:t>
+      </w:r>
+      <w:r>
+        <w:t>, por área de negocio</w:t>
+      </w:r>
+      <w:r>
+        <w:t>.</w:t>
       </w:r>
       <w:r>
         <w:tab/>
@@ -7923,12 +7989,12 @@
         <w:jc w:val="both"/>
       </w:pPr>
       <w:r>
-        <w:t xml:space="preserve">Entrega del Modulo de Emisión de XBRL en la fecha acordada según Roadmap del Producto, </w:t>
-      </w:r>
-      <w:r>
-        <w:rPr>
-          <w:b/>
-        </w:rPr>
+        <w:t>Entrega del Mó</w:t>
+      </w:r>
+      <w:r>
+        <w:t xml:space="preserve">dulo de Emisión de XBRL en la fecha acordada según Roadmap del Producto, </w:t>
+      </w:r>
+      <w:r>
         <w:t>Fecha de entrega</w:t>
       </w:r>
       <w:r>
@@ -7948,14 +8014,14 @@
           <w:rFonts w:asciiTheme="minorHAnsi" w:hAnsiTheme="minorHAnsi" w:cstheme="minorHAnsi"/>
         </w:rPr>
       </w:pPr>
-      <w:bookmarkStart w:id="13" w:name="_Toc336846056"/>
+      <w:bookmarkStart w:id="12" w:name="_Toc336848966"/>
       <w:r>
         <w:rPr>
           <w:rFonts w:asciiTheme="minorHAnsi" w:hAnsiTheme="minorHAnsi" w:cstheme="minorHAnsi"/>
         </w:rPr>
         <w:t>Entregables.</w:t>
       </w:r>
-      <w:bookmarkEnd w:id="13"/>
+      <w:bookmarkEnd w:id="12"/>
       <w:r>
         <w:rPr>
           <w:rFonts w:asciiTheme="minorHAnsi" w:hAnsiTheme="minorHAnsi" w:cstheme="minorHAnsi"/>
@@ -8024,7 +8090,18 @@
         <w:jc w:val="both"/>
       </w:pPr>
       <w:r>
-        <w:t>Licencia del producto Exfida sin limite de usuarios.</w:t>
+        <w:t xml:space="preserve">Licencia del producto </w:t>
+      </w:r>
+      <w:proofErr w:type="spellStart"/>
+      <w:r>
+        <w:t>Exfida</w:t>
+      </w:r>
+      <w:proofErr w:type="spellEnd"/>
+      <w:r>
+        <w:t>,</w:t>
+      </w:r>
+      <w:r>
+        <w:t xml:space="preserve"> sin limite de usuarios.</w:t>
       </w:r>
     </w:p>
     <w:p>
@@ -8061,7 +8138,7 @@
           <w:rFonts w:asciiTheme="minorHAnsi" w:hAnsiTheme="minorHAnsi" w:cstheme="minorHAnsi"/>
         </w:rPr>
       </w:pPr>
-      <w:bookmarkStart w:id="14" w:name="_Toc336846057"/>
+      <w:bookmarkStart w:id="13" w:name="_Toc336848967"/>
       <w:r>
         <w:rPr>
           <w:rFonts w:asciiTheme="minorHAnsi" w:hAnsiTheme="minorHAnsi" w:cstheme="minorHAnsi"/>
@@ -8069,7 +8146,7 @@
         <w:lastRenderedPageBreak/>
         <w:t>Planificación de Actividades.</w:t>
       </w:r>
-      <w:bookmarkEnd w:id="14"/>
+      <w:bookmarkEnd w:id="13"/>
     </w:p>
     <w:p>
       <w:pPr>
@@ -8768,7 +8845,13 @@
               <w:rPr>
                 <w:rFonts w:cstheme="minorHAnsi"/>
               </w:rPr>
-              <w:t>10 días</w:t>
+              <w:t>5</w:t>
+            </w:r>
+            <w:r>
+              <w:rPr>
+                <w:rFonts w:cstheme="minorHAnsi"/>
+              </w:rPr>
+              <w:t xml:space="preserve"> días</w:t>
             </w:r>
           </w:p>
         </w:tc>
@@ -8839,7 +8922,13 @@
               <w:rPr>
                 <w:rFonts w:cstheme="minorHAnsi"/>
               </w:rPr>
-              <w:t>10 días</w:t>
+              <w:t>7</w:t>
+            </w:r>
+            <w:r>
+              <w:rPr>
+                <w:rFonts w:cstheme="minorHAnsi"/>
+              </w:rPr>
+              <w:t xml:space="preserve"> días</w:t>
             </w:r>
           </w:p>
         </w:tc>
@@ -8945,7 +9034,7 @@
           <w:rFonts w:asciiTheme="minorHAnsi" w:hAnsiTheme="minorHAnsi" w:cstheme="minorHAnsi"/>
         </w:rPr>
       </w:pPr>
-      <w:bookmarkStart w:id="15" w:name="_Toc336846058"/>
+      <w:bookmarkStart w:id="14" w:name="_Toc336848968"/>
       <w:r>
         <w:rPr>
           <w:rFonts w:asciiTheme="minorHAnsi" w:hAnsiTheme="minorHAnsi" w:cstheme="minorHAnsi"/>
@@ -8953,7 +9042,7 @@
         <w:lastRenderedPageBreak/>
         <w:t>Recursos Requeridos.</w:t>
       </w:r>
-      <w:bookmarkEnd w:id="15"/>
+      <w:bookmarkEnd w:id="14"/>
     </w:p>
     <w:p>
       <w:pPr>
@@ -9407,7 +9496,7 @@
           <w:rFonts w:asciiTheme="minorHAnsi" w:hAnsiTheme="minorHAnsi" w:cstheme="minorHAnsi"/>
         </w:rPr>
       </w:pPr>
-      <w:bookmarkStart w:id="16" w:name="_Toc336846059"/>
+      <w:bookmarkStart w:id="15" w:name="_Toc336848969"/>
       <w:r>
         <w:rPr>
           <w:rFonts w:asciiTheme="minorHAnsi" w:hAnsiTheme="minorHAnsi" w:cstheme="minorHAnsi"/>
@@ -9420,7 +9509,7 @@
         </w:rPr>
         <w:t>.</w:t>
       </w:r>
-      <w:bookmarkEnd w:id="16"/>
+      <w:bookmarkEnd w:id="15"/>
       <w:r>
         <w:rPr>
           <w:rFonts w:asciiTheme="minorHAnsi" w:hAnsiTheme="minorHAnsi" w:cstheme="minorHAnsi"/>
@@ -9529,30 +9618,30 @@
           <w:rFonts w:asciiTheme="minorHAnsi" w:hAnsiTheme="minorHAnsi" w:cstheme="minorHAnsi"/>
         </w:rPr>
       </w:pPr>
-      <w:bookmarkStart w:id="17" w:name="_Toc336846060"/>
+      <w:bookmarkStart w:id="16" w:name="_Toc336848970"/>
       <w:r>
         <w:rPr>
           <w:rFonts w:asciiTheme="minorHAnsi" w:hAnsiTheme="minorHAnsi" w:cstheme="minorHAnsi"/>
         </w:rPr>
         <w:t>Propuesta económica.</w:t>
       </w:r>
+      <w:bookmarkEnd w:id="16"/>
+    </w:p>
+    <w:p>
+      <w:pPr>
+        <w:pStyle w:val="Ttulo2"/>
+        <w:rPr>
+          <w:rFonts w:asciiTheme="minorHAnsi" w:hAnsiTheme="minorHAnsi" w:cstheme="minorHAnsi"/>
+        </w:rPr>
+      </w:pPr>
+      <w:bookmarkStart w:id="17" w:name="_Toc336848971"/>
+      <w:r>
+        <w:rPr>
+          <w:rFonts w:asciiTheme="minorHAnsi" w:hAnsiTheme="minorHAnsi" w:cstheme="minorHAnsi"/>
+        </w:rPr>
+        <w:t>Licenciamiento inicial e implementación del producto.</w:t>
+      </w:r>
       <w:bookmarkEnd w:id="17"/>
-    </w:p>
-    <w:p>
-      <w:pPr>
-        <w:pStyle w:val="Ttulo2"/>
-        <w:rPr>
-          <w:rFonts w:asciiTheme="minorHAnsi" w:hAnsiTheme="minorHAnsi" w:cstheme="minorHAnsi"/>
-        </w:rPr>
-      </w:pPr>
-      <w:bookmarkStart w:id="18" w:name="_Toc336846061"/>
-      <w:r>
-        <w:rPr>
-          <w:rFonts w:asciiTheme="minorHAnsi" w:hAnsiTheme="minorHAnsi" w:cstheme="minorHAnsi"/>
-        </w:rPr>
-        <w:t>Licenciamiento inicial e implementación del producto.</w:t>
-      </w:r>
-      <w:bookmarkEnd w:id="18"/>
       <w:r>
         <w:rPr>
           <w:rFonts w:asciiTheme="minorHAnsi" w:hAnsiTheme="minorHAnsi" w:cstheme="minorHAnsi"/>
@@ -10178,7 +10267,6 @@
             <w:r>
               <w:rPr>
                 <w:rFonts w:asciiTheme="minorHAnsi" w:hAnsiTheme="minorHAnsi" w:cstheme="minorHAnsi"/>
-                <w:b/>
                 <w:u w:val="single"/>
               </w:rPr>
               <w:t>sin costo para CONSORCIO</w:t>
@@ -10186,7 +10274,6 @@
             <w:r>
               <w:rPr>
                 <w:rFonts w:asciiTheme="minorHAnsi" w:hAnsiTheme="minorHAnsi" w:cstheme="minorHAnsi"/>
-                <w:b/>
               </w:rPr>
               <w:t>.</w:t>
             </w:r>
@@ -10282,6 +10369,20 @@
       </w:r>
     </w:p>
     <w:p>
+      <w:pPr>
+        <w:jc w:val="both"/>
+      </w:pPr>
+      <w:r>
+        <w:t xml:space="preserve">Todos los valores indicados en </w:t>
+      </w:r>
+      <w:r>
+        <w:t xml:space="preserve">esta </w:t>
+      </w:r>
+      <w:r>
+        <w:t>propuesta son más IVA.</w:t>
+      </w:r>
+    </w:p>
+    <w:p>
       <w:r>
         <w:br w:type="page"/>
       </w:r>
@@ -10293,7 +10394,7 @@
           <w:rFonts w:asciiTheme="minorHAnsi" w:hAnsiTheme="minorHAnsi" w:cstheme="minorHAnsi"/>
         </w:rPr>
       </w:pPr>
-      <w:bookmarkStart w:id="19" w:name="_Toc336846062"/>
+      <w:bookmarkStart w:id="18" w:name="_Toc336848972"/>
       <w:r>
         <w:rPr>
           <w:rFonts w:asciiTheme="minorHAnsi" w:hAnsiTheme="minorHAnsi" w:cstheme="minorHAnsi"/>
@@ -10313,7 +10414,7 @@
         </w:rPr>
         <w:t>.</w:t>
       </w:r>
-      <w:bookmarkEnd w:id="19"/>
+      <w:bookmarkEnd w:id="18"/>
       <w:r>
         <w:rPr>
           <w:rFonts w:asciiTheme="minorHAnsi" w:hAnsiTheme="minorHAnsi" w:cstheme="minorHAnsi"/>
@@ -10351,14 +10452,14 @@
           <w:rFonts w:asciiTheme="minorHAnsi" w:hAnsiTheme="minorHAnsi" w:cstheme="minorHAnsi"/>
         </w:rPr>
       </w:pPr>
-      <w:bookmarkStart w:id="20" w:name="_Toc336846063"/>
+      <w:bookmarkStart w:id="19" w:name="_Toc336848973"/>
       <w:r>
         <w:rPr>
           <w:rFonts w:asciiTheme="minorHAnsi" w:hAnsiTheme="minorHAnsi" w:cstheme="minorHAnsi"/>
         </w:rPr>
         <w:t>Modalidad de pago</w:t>
       </w:r>
-      <w:bookmarkEnd w:id="20"/>
+      <w:bookmarkEnd w:id="19"/>
     </w:p>
     <w:p>
       <w:pPr>
@@ -10608,14 +10709,14 @@
           <w:rFonts w:asciiTheme="minorHAnsi" w:hAnsiTheme="minorHAnsi" w:cstheme="minorHAnsi"/>
         </w:rPr>
       </w:pPr>
-      <w:bookmarkStart w:id="21" w:name="_Toc336846064"/>
+      <w:bookmarkStart w:id="20" w:name="_Toc336848974"/>
       <w:r>
         <w:rPr>
           <w:rFonts w:asciiTheme="minorHAnsi" w:hAnsiTheme="minorHAnsi" w:cstheme="minorHAnsi"/>
         </w:rPr>
         <w:t>Garantía</w:t>
       </w:r>
-      <w:bookmarkEnd w:id="21"/>
+      <w:bookmarkEnd w:id="20"/>
       <w:r>
         <w:rPr>
           <w:rFonts w:asciiTheme="minorHAnsi" w:hAnsiTheme="minorHAnsi" w:cstheme="minorHAnsi"/>
@@ -10630,13 +10731,21 @@
           <w:rFonts w:cstheme="minorHAnsi"/>
         </w:rPr>
       </w:pPr>
+      <w:bookmarkStart w:id="21" w:name="_GoBack"/>
       <w:r>
         <w:rPr>
           <w:rFonts w:cstheme="minorHAnsi"/>
         </w:rPr>
-        <w:t>Mientras existan licencias vigentes.</w:t>
-      </w:r>
-    </w:p>
+        <w:t>La garantía del producto se hace extensible m</w:t>
+      </w:r>
+      <w:r>
+        <w:rPr>
+          <w:rFonts w:cstheme="minorHAnsi"/>
+        </w:rPr>
+        <w:t>ientras existan licencias vigentes.</w:t>
+      </w:r>
+    </w:p>
+    <w:bookmarkEnd w:id="21"/>
     <w:p>
       <w:pPr>
         <w:jc w:val="both"/>
@@ -10719,7 +10828,7 @@
         <w:szCs w:val="16"/>
         <w:lang w:val="es-ES"/>
       </w:rPr>
-      <w:t>10</w:t>
+      <w:t>14</w:t>
     </w:r>
     <w:r>
       <w:rPr>
@@ -15465,7 +15574,7 @@
 </file>
 
 <file path=customXml/itemProps1.xml><?xml version="1.0" encoding="utf-8"?>
-<ds:datastoreItem xmlns:ds="http://schemas.openxmlformats.org/officeDocument/2006/customXml" ds:itemID="{58C8347F-FC8D-4A49-BBB4-AF5AC8F36258}">
+<ds:datastoreItem xmlns:ds="http://schemas.openxmlformats.org/officeDocument/2006/customXml" ds:itemID="{D788C387-0F2E-4A57-8E9C-C831E068D7E6}">
   <ds:schemaRefs>
     <ds:schemaRef ds:uri="http://schemas.openxmlformats.org/officeDocument/2006/bibliography"/>
   </ds:schemaRefs>

</xml_diff>